<commit_message>
Updated the word document until collectData function
</commit_message>
<xml_diff>
--- a/PGD-Project-Report-Appalla_Sai_Manoj.docx
+++ b/PGD-Project-Report-Appalla_Sai_Manoj.docx
@@ -6860,7 +6860,79 @@
       <w:pPr>
         <w:pStyle w:val="BodyText"/>
         <w:ind w:left="794"/>
-      </w:pPr>
+        <w:jc w:val="both"/>
+      </w:pPr>
+      <w:r>
+        <w:t xml:space="preserve">This Import class is defined in four python files, namely, DownloadToShpAndPublishkobo.py, DownloadToShpAndPublishOdk.py, DownloadToPgAndPublishKobo.py, and DownloadToPgAndPublishOdk.py. This ImportKobo and ImportOdk class hosts all the necessary </w:t>
+      </w:r>
+      <w:r>
+        <w:t>methods</w:t>
+      </w:r>
+      <w:r>
+        <w:t xml:space="preserve"> to import the data into </w:t>
+      </w:r>
+      <w:r>
+        <w:t xml:space="preserve">the </w:t>
+      </w:r>
+      <w:r>
+        <w:t>shapefile and PostGIS database and publish it to GeoServer</w:t>
+      </w:r>
+      <w:r>
+        <w:t>.</w:t>
+      </w:r>
+    </w:p>
+    <w:p>
+      <w:pPr>
+        <w:pStyle w:val="BodyText"/>
+        <w:ind w:left="794"/>
+        <w:jc w:val="both"/>
+      </w:pPr>
+    </w:p>
+    <w:p>
+      <w:pPr>
+        <w:pStyle w:val="BodyText"/>
+        <w:numPr>
+          <w:ilvl w:val="0"/>
+          <w:numId w:val="9"/>
+        </w:numPr>
+        <w:jc w:val="both"/>
+      </w:pPr>
+      <w:r>
+        <w:rPr>
+          <w:b/>
+          <w:bCs/>
+        </w:rPr>
+        <w:t>Kobo:</w:t>
+      </w:r>
+      <w:r>
+        <w:t xml:space="preserve"> The ImportKobo class initializes the Kobo URL, username, and password parameters when the object is created. These will be later used to make the API requests to the Kobo Server.</w:t>
+      </w:r>
+    </w:p>
+    <w:p>
+      <w:pPr>
+        <w:pStyle w:val="BodyText"/>
+        <w:jc w:val="both"/>
+      </w:pPr>
+    </w:p>
+    <w:p>
+      <w:pPr>
+        <w:pStyle w:val="BodyText"/>
+        <w:numPr>
+          <w:ilvl w:val="0"/>
+          <w:numId w:val="9"/>
+        </w:numPr>
+        <w:jc w:val="both"/>
+      </w:pPr>
+      <w:r>
+        <w:rPr>
+          <w:b/>
+          <w:bCs/>
+        </w:rPr>
+        <w:t xml:space="preserve">ODK: </w:t>
+      </w:r>
+      <w:r>
+        <w:t>The ImportOdk class initializes the user token, project id, and form name. The other functions later change these variables when the script is run.</w:t>
+      </w:r>
     </w:p>
     <w:p>
       <w:pPr>
@@ -6874,6 +6946,283 @@
     </w:p>
     <w:p>
       <w:pPr>
+        <w:pStyle w:val="BodyText"/>
+        <w:ind w:left="794"/>
+        <w:jc w:val="both"/>
+      </w:pPr>
+      <w:r>
+        <w:t xml:space="preserve">This function passes the XML response from the request sent to the Kobo Server using the Kobo API and </w:t>
+      </w:r>
+      <w:r>
+        <w:t>ODK Central server using the ODK Central API</w:t>
+      </w:r>
+      <w:r>
+        <w:t xml:space="preserve"> to the updateLayerXML function</w:t>
+      </w:r>
+      <w:r>
+        <w:t>,</w:t>
+      </w:r>
+      <w:r>
+        <w:t xml:space="preserve"> and the return value of the </w:t>
+      </w:r>
+      <w:r>
+        <w:t>updateLayerXML</w:t>
+      </w:r>
+      <w:r>
+        <w:t xml:space="preserve"> function is passed as an argument to collectData function.</w:t>
+      </w:r>
+      <w:r>
+        <w:t xml:space="preserve"> </w:t>
+      </w:r>
+      <w:r>
+        <w:t>The following</w:t>
+      </w:r>
+      <w:r>
+        <w:t xml:space="preserve"> </w:t>
+      </w:r>
+      <w:r>
+        <w:t xml:space="preserve">are </w:t>
+      </w:r>
+      <w:r>
+        <w:t xml:space="preserve">screenshots of the XML response from which </w:t>
+      </w:r>
+      <w:r>
+        <w:t>the other functions will extract the information</w:t>
+      </w:r>
+      <w:r>
+        <w:t>.</w:t>
+      </w:r>
+    </w:p>
+    <w:p>
+      <w:pPr>
+        <w:pStyle w:val="BodyText"/>
+        <w:ind w:left="794"/>
+        <w:jc w:val="both"/>
+      </w:pPr>
+    </w:p>
+    <w:p>
+      <w:pPr>
+        <w:pStyle w:val="BodyText"/>
+        <w:numPr>
+          <w:ilvl w:val="0"/>
+          <w:numId w:val="11"/>
+        </w:numPr>
+        <w:jc w:val="both"/>
+      </w:pPr>
+      <w:r>
+        <w:rPr>
+          <w:b/>
+          <w:bCs/>
+        </w:rPr>
+        <w:t>Kobo</w:t>
+      </w:r>
+    </w:p>
+    <w:p>
+      <w:pPr>
+        <w:pStyle w:val="BodyText"/>
+        <w:ind w:left="1569"/>
+        <w:jc w:val="both"/>
+        <w:rPr>
+          <w:b/>
+          <w:bCs/>
+        </w:rPr>
+      </w:pPr>
+    </w:p>
+    <w:p>
+      <w:pPr>
+        <w:pStyle w:val="BodyText"/>
+        <w:ind w:left="1569"/>
+        <w:jc w:val="both"/>
+      </w:pPr>
+      <w:r>
+        <w:t>The</w:t>
+      </w:r>
+      <w:r>
+        <w:t xml:space="preserve"> XML response returned by Kobo Server is shown in the following screenshot.</w:t>
+      </w:r>
+      <w:r>
+        <w:t xml:space="preserve"> </w:t>
+      </w:r>
+    </w:p>
+    <w:p>
+      <w:pPr>
+        <w:pStyle w:val="BodyText"/>
+        <w:ind w:left="1569"/>
+        <w:jc w:val="both"/>
+      </w:pPr>
+    </w:p>
+    <w:p>
+      <w:pPr>
+        <w:pStyle w:val="BodyText"/>
+        <w:spacing w:line="240" w:lineRule="auto"/>
+        <w:ind w:left="849" w:firstLine="720"/>
+        <w:jc w:val="center"/>
+      </w:pPr>
+      <w:r>
+        <w:rPr>
+          <w:noProof/>
+        </w:rPr>
+        <w:lastRenderedPageBreak/>
+        <w:drawing>
+          <wp:inline distT="0" distB="0" distL="0" distR="0" wp14:anchorId="7CAD7CE5" wp14:editId="0490A3AC">
+            <wp:extent cx="4801094" cy="2790770"/>
+            <wp:effectExtent l="0" t="0" r="0" b="3810"/>
+            <wp:docPr id="9" name="Picture 9"/>
+            <wp:cNvGraphicFramePr>
+              <a:graphicFrameLocks xmlns:a="http://schemas.openxmlformats.org/drawingml/2006/main" noChangeAspect="1"/>
+            </wp:cNvGraphicFramePr>
+            <a:graphic xmlns:a="http://schemas.openxmlformats.org/drawingml/2006/main">
+              <a:graphicData uri="http://schemas.openxmlformats.org/drawingml/2006/picture">
+                <pic:pic xmlns:pic="http://schemas.openxmlformats.org/drawingml/2006/picture">
+                  <pic:nvPicPr>
+                    <pic:cNvPr id="9" name="Picture 9"/>
+                    <pic:cNvPicPr/>
+                  </pic:nvPicPr>
+                  <pic:blipFill>
+                    <a:blip r:embed="rId31" cstate="print">
+                      <a:extLst>
+                        <a:ext uri="{28A0092B-C50C-407E-A947-70E740481C1C}">
+                          <a14:useLocalDpi xmlns:a14="http://schemas.microsoft.com/office/drawing/2010/main" val="0"/>
+                        </a:ext>
+                      </a:extLst>
+                    </a:blip>
+                    <a:stretch>
+                      <a:fillRect/>
+                    </a:stretch>
+                  </pic:blipFill>
+                  <pic:spPr>
+                    <a:xfrm>
+                      <a:off x="0" y="0"/>
+                      <a:ext cx="5017342" cy="2916470"/>
+                    </a:xfrm>
+                    <a:prstGeom prst="rect">
+                      <a:avLst/>
+                    </a:prstGeom>
+                  </pic:spPr>
+                </pic:pic>
+              </a:graphicData>
+            </a:graphic>
+          </wp:inline>
+        </w:drawing>
+      </w:r>
+    </w:p>
+    <w:p>
+      <w:pPr>
+        <w:pStyle w:val="BodyText"/>
+        <w:spacing w:line="240" w:lineRule="auto"/>
+        <w:jc w:val="center"/>
+      </w:pPr>
+    </w:p>
+    <w:p>
+      <w:pPr>
+        <w:pStyle w:val="BodyText"/>
+        <w:spacing w:line="240" w:lineRule="auto"/>
+        <w:jc w:val="center"/>
+      </w:pPr>
+    </w:p>
+    <w:p>
+      <w:pPr>
+        <w:pStyle w:val="BodyText"/>
+        <w:numPr>
+          <w:ilvl w:val="0"/>
+          <w:numId w:val="11"/>
+        </w:numPr>
+        <w:jc w:val="both"/>
+      </w:pPr>
+      <w:r>
+        <w:rPr>
+          <w:b/>
+          <w:bCs/>
+        </w:rPr>
+        <w:t>ODK</w:t>
+      </w:r>
+    </w:p>
+    <w:p>
+      <w:pPr>
+        <w:pStyle w:val="BodyText"/>
+        <w:ind w:left="1569"/>
+        <w:jc w:val="both"/>
+      </w:pPr>
+      <w:r>
+        <w:t>The XML response returned by the ODK Central server is shown in the following screenshot.</w:t>
+      </w:r>
+    </w:p>
+    <w:p>
+      <w:pPr>
+        <w:pStyle w:val="BodyText"/>
+        <w:jc w:val="both"/>
+      </w:pPr>
+    </w:p>
+    <w:p>
+      <w:pPr>
+        <w:pStyle w:val="BodyText"/>
+        <w:spacing w:line="240" w:lineRule="auto"/>
+        <w:ind w:left="1569"/>
+        <w:jc w:val="center"/>
+      </w:pPr>
+      <w:r>
+        <w:rPr>
+          <w:noProof/>
+        </w:rPr>
+        <w:drawing>
+          <wp:inline distT="0" distB="0" distL="0" distR="0" wp14:anchorId="3B7227F3" wp14:editId="4912E9CE">
+            <wp:extent cx="5094001" cy="2959907"/>
+            <wp:effectExtent l="0" t="0" r="0" b="0"/>
+            <wp:docPr id="10" name="Picture 10"/>
+            <wp:cNvGraphicFramePr>
+              <a:graphicFrameLocks xmlns:a="http://schemas.openxmlformats.org/drawingml/2006/main" noChangeAspect="1"/>
+            </wp:cNvGraphicFramePr>
+            <a:graphic xmlns:a="http://schemas.openxmlformats.org/drawingml/2006/main">
+              <a:graphicData uri="http://schemas.openxmlformats.org/drawingml/2006/picture">
+                <pic:pic xmlns:pic="http://schemas.openxmlformats.org/drawingml/2006/picture">
+                  <pic:nvPicPr>
+                    <pic:cNvPr id="10" name="Picture 10"/>
+                    <pic:cNvPicPr/>
+                  </pic:nvPicPr>
+                  <pic:blipFill>
+                    <a:blip r:embed="rId32" cstate="print">
+                      <a:extLst>
+                        <a:ext uri="{28A0092B-C50C-407E-A947-70E740481C1C}">
+                          <a14:useLocalDpi xmlns:a14="http://schemas.microsoft.com/office/drawing/2010/main" val="0"/>
+                        </a:ext>
+                      </a:extLst>
+                    </a:blip>
+                    <a:stretch>
+                      <a:fillRect/>
+                    </a:stretch>
+                  </pic:blipFill>
+                  <pic:spPr>
+                    <a:xfrm>
+                      <a:off x="0" y="0"/>
+                      <a:ext cx="5150383" cy="2992668"/>
+                    </a:xfrm>
+                    <a:prstGeom prst="rect">
+                      <a:avLst/>
+                    </a:prstGeom>
+                  </pic:spPr>
+                </pic:pic>
+              </a:graphicData>
+            </a:graphic>
+          </wp:inline>
+        </w:drawing>
+      </w:r>
+    </w:p>
+    <w:p>
+      <w:pPr>
+        <w:pStyle w:val="BodyText"/>
+        <w:ind w:left="1569"/>
+        <w:jc w:val="both"/>
+      </w:pPr>
+    </w:p>
+    <w:p>
+      <w:pPr>
+        <w:pStyle w:val="BodyText"/>
+        <w:ind w:left="1569"/>
+        <w:jc w:val="both"/>
+      </w:pPr>
+    </w:p>
+    <w:p>
+      <w:pPr>
         <w:pStyle w:val="Heading2"/>
       </w:pPr>
       <w:bookmarkStart w:id="18" w:name="_Toc113438821"/>
@@ -6884,6 +7233,157 @@
     </w:p>
     <w:p>
       <w:pPr>
+        <w:pStyle w:val="BodyText"/>
+        <w:numPr>
+          <w:ilvl w:val="0"/>
+          <w:numId w:val="11"/>
+        </w:numPr>
+      </w:pPr>
+      <w:r>
+        <w:rPr>
+          <w:b/>
+          <w:bCs/>
+        </w:rPr>
+        <w:t>updateLayerXML</w:t>
+      </w:r>
+    </w:p>
+    <w:p>
+      <w:pPr>
+        <w:pStyle w:val="BodyText"/>
+        <w:ind w:left="1569"/>
+        <w:jc w:val="both"/>
+      </w:pPr>
+      <w:r>
+        <w:t>This function extracts the following from the XML response returned above:</w:t>
+      </w:r>
+    </w:p>
+    <w:p>
+      <w:pPr>
+        <w:pStyle w:val="BodyText"/>
+        <w:numPr>
+          <w:ilvl w:val="0"/>
+          <w:numId w:val="12"/>
+        </w:numPr>
+        <w:jc w:val="both"/>
+      </w:pPr>
+      <w:r>
+        <w:t>Title of the selected form</w:t>
+      </w:r>
+    </w:p>
+    <w:p>
+      <w:pPr>
+        <w:pStyle w:val="BodyText"/>
+        <w:numPr>
+          <w:ilvl w:val="0"/>
+          <w:numId w:val="12"/>
+        </w:numPr>
+        <w:jc w:val="both"/>
+      </w:pPr>
+      <w:r>
+        <w:t>The instance</w:t>
+      </w:r>
+      <w:r>
+        <w:t xml:space="preserve"> of the selected form</w:t>
+      </w:r>
+    </w:p>
+    <w:p>
+      <w:pPr>
+        <w:pStyle w:val="BodyText"/>
+        <w:numPr>
+          <w:ilvl w:val="0"/>
+          <w:numId w:val="12"/>
+        </w:numPr>
+        <w:jc w:val="both"/>
+      </w:pPr>
+      <w:r>
+        <w:t>The version</w:t>
+      </w:r>
+      <w:r>
+        <w:t xml:space="preserve"> of the selected form </w:t>
+      </w:r>
+      <w:r>
+        <w:t>is</w:t>
+      </w:r>
+      <w:r>
+        <w:t xml:space="preserve"> available.</w:t>
+      </w:r>
+    </w:p>
+    <w:p>
+      <w:pPr>
+        <w:pStyle w:val="BodyText"/>
+        <w:numPr>
+          <w:ilvl w:val="0"/>
+          <w:numId w:val="12"/>
+        </w:numPr>
+        <w:jc w:val="both"/>
+      </w:pPr>
+      <w:r>
+        <w:t>Field names and field types from the &lt;bind&gt; tag in the XML response.</w:t>
+      </w:r>
+    </w:p>
+    <w:p>
+      <w:pPr>
+        <w:pStyle w:val="BodyText"/>
+        <w:ind w:left="1600"/>
+        <w:jc w:val="both"/>
+      </w:pPr>
+      <w:r>
+        <w:lastRenderedPageBreak/>
+        <w:t xml:space="preserve">After extracting the above information, qgstype and config of the attribute type </w:t>
+      </w:r>
+      <w:r>
+        <w:t>are</w:t>
+      </w:r>
+      <w:r>
+        <w:t xml:space="preserve"> set using </w:t>
+      </w:r>
+      <w:r>
+        <w:t>a user-defined function. Next, we pass the layer, field names, qgstypes, and configuration as an argument to the updateFields function.</w:t>
+      </w:r>
+    </w:p>
+    <w:p>
+      <w:pPr>
+        <w:pStyle w:val="BodyText"/>
+        <w:jc w:val="both"/>
+      </w:pPr>
+    </w:p>
+    <w:p>
+      <w:pPr>
+        <w:pStyle w:val="BodyText"/>
+        <w:numPr>
+          <w:ilvl w:val="0"/>
+          <w:numId w:val="11"/>
+        </w:numPr>
+      </w:pPr>
+      <w:r>
+        <w:rPr>
+          <w:b/>
+          <w:bCs/>
+        </w:rPr>
+        <w:t>updateFields</w:t>
+      </w:r>
+    </w:p>
+    <w:p>
+      <w:pPr>
+        <w:pStyle w:val="BodyText"/>
+        <w:ind w:left="1569"/>
+        <w:jc w:val="both"/>
+      </w:pPr>
+      <w:r>
+        <w:t xml:space="preserve">This function will add the field names and types to the open shapefile or the PostGIS layer. qgstype is the </w:t>
+      </w:r>
+      <w:r>
+        <w:t>field type</w:t>
+      </w:r>
+      <w:r>
+        <w:t>, for example, string, integer, etc., and the config tells what type of value it is, for example, whether it is an attachment, value map, hidden, etc.</w:t>
+      </w:r>
+      <w:r>
+        <w:t xml:space="preserve"> The configuration of the attribute does not get updated in the standalone scripts. So, every field will be given the standard datatypes like string, integer, float, etc.,</w:t>
+      </w:r>
+    </w:p>
+    <w:p>
+      <w:pPr>
         <w:pStyle w:val="Heading2"/>
       </w:pPr>
       <w:bookmarkStart w:id="19" w:name="_Toc113438822"/>
@@ -6891,6 +7391,15 @@
         <w:t>Define collectData function</w:t>
       </w:r>
       <w:bookmarkEnd w:id="19"/>
+    </w:p>
+    <w:p>
+      <w:pPr>
+        <w:pStyle w:val="BodyText"/>
+        <w:ind w:left="794"/>
+      </w:pPr>
+      <w:r>
+        <w:t xml:space="preserve">This is the function where the </w:t>
+      </w:r>
     </w:p>
     <w:p>
       <w:pPr>
@@ -6953,8 +7462,8 @@
       </w:pPr>
     </w:p>
     <w:sectPr>
-      <w:headerReference w:type="even" r:id="rId31"/>
-      <w:headerReference w:type="default" r:id="rId32"/>
+      <w:headerReference w:type="even" r:id="rId33"/>
+      <w:headerReference w:type="default" r:id="rId34"/>
       <w:type w:val="oddPage"/>
       <w:pgSz w:w="11909" w:h="16834" w:code="9"/>
       <w:pgMar w:top="1701" w:right="1134" w:bottom="1418" w:left="1134" w:header="720" w:footer="720" w:gutter="561"/>
@@ -7503,6 +8012,208 @@
 <file path=word/numbering.xml><?xml version="1.0" encoding="utf-8"?>
 <w:numbering xmlns:wpc="http://schemas.microsoft.com/office/word/2010/wordprocessingCanvas" xmlns:cx="http://schemas.microsoft.com/office/drawing/2014/chartex" xmlns:cx1="http://schemas.microsoft.com/office/drawing/2015/9/8/chartex" xmlns:cx2="http://schemas.microsoft.com/office/drawing/2015/10/21/chartex" xmlns:cx3="http://schemas.microsoft.com/office/drawing/2016/5/9/chartex" xmlns:cx4="http://schemas.microsoft.com/office/drawing/2016/5/10/chartex" xmlns:cx5="http://schemas.microsoft.com/office/drawing/2016/5/11/chartex" xmlns:cx6="http://schemas.microsoft.com/office/drawing/2016/5/12/chartex" xmlns:cx7="http://schemas.microsoft.com/office/drawing/2016/5/13/chartex" xmlns:cx8="http://schemas.microsoft.com/office/drawing/2016/5/14/chartex" xmlns:mc="http://schemas.openxmlformats.org/markup-compatibility/2006" xmlns:aink="http://schemas.microsoft.com/office/drawing/2016/ink" xmlns:am3d="http://schemas.microsoft.com/office/drawing/2017/model3d" xmlns:o="urn:schemas-microsoft-com:office:office" xmlns:oel="http://schemas.microsoft.com/office/2019/extlst" xmlns:r="http://schemas.openxmlformats.org/officeDocument/2006/relationships" xmlns:m="http://schemas.openxmlformats.org/officeDocument/2006/math" xmlns:v="urn:schemas-microsoft-com:vml" xmlns:wp14="http://schemas.microsoft.com/office/word/2010/wordprocessingDrawing" xmlns:wp="http://schemas.openxmlformats.org/drawingml/2006/wordprocessingDrawing" xmlns:w10="urn:schemas-microsoft-com:office:word" xmlns:w="http://schemas.openxmlformats.org/wordprocessingml/2006/main" xmlns:w14="http://schemas.microsoft.com/office/word/2010/wordml" xmlns:w15="http://schemas.microsoft.com/office/word/2012/wordml" xmlns:w16cex="http://schemas.microsoft.com/office/word/2018/wordml/cex" xmlns:w16cid="http://schemas.microsoft.com/office/word/2016/wordml/cid" xmlns:w16="http://schemas.microsoft.com/office/word/2018/wordml" xmlns:w16sdtdh="http://schemas.microsoft.com/office/word/2020/wordml/sdtdatahash" xmlns:w16se="http://schemas.microsoft.com/office/word/2015/wordml/symex" xmlns:wpg="http://schemas.microsoft.com/office/word/2010/wordprocessingGroup" xmlns:wpi="http://schemas.microsoft.com/office/word/2010/wordprocessingInk" xmlns:wne="http://schemas.microsoft.com/office/word/2006/wordml" xmlns:wps="http://schemas.microsoft.com/office/word/2010/wordprocessingShape" mc:Ignorable="w14 w15 w16se w16cid w16 w16cex w16sdtdh wp14">
   <w:abstractNum w:abstractNumId="0" w15:restartNumberingAfterBreak="0">
+    <w:nsid w:val="007B0F45"/>
+    <w:multiLevelType w:val="hybridMultilevel"/>
+    <w:tmpl w:val="8FC4DE96"/>
+    <w:lvl w:ilvl="0" w:tplc="08090001">
+      <w:start w:val="1"/>
+      <w:numFmt w:val="bullet"/>
+      <w:lvlText w:val=""/>
+      <w:lvlJc w:val="left"/>
+      <w:pPr>
+        <w:ind w:left="1569" w:hanging="360"/>
+      </w:pPr>
+      <w:rPr>
+        <w:rFonts w:ascii="Symbol" w:hAnsi="Symbol" w:hint="default"/>
+      </w:rPr>
+    </w:lvl>
+    <w:lvl w:ilvl="1" w:tplc="08090003" w:tentative="1">
+      <w:start w:val="1"/>
+      <w:numFmt w:val="bullet"/>
+      <w:lvlText w:val="o"/>
+      <w:lvlJc w:val="left"/>
+      <w:pPr>
+        <w:ind w:left="2289" w:hanging="360"/>
+      </w:pPr>
+      <w:rPr>
+        <w:rFonts w:ascii="Courier New" w:hAnsi="Courier New" w:cs="Courier New" w:hint="default"/>
+      </w:rPr>
+    </w:lvl>
+    <w:lvl w:ilvl="2" w:tplc="08090005" w:tentative="1">
+      <w:start w:val="1"/>
+      <w:numFmt w:val="bullet"/>
+      <w:lvlText w:val=""/>
+      <w:lvlJc w:val="left"/>
+      <w:pPr>
+        <w:ind w:left="3009" w:hanging="360"/>
+      </w:pPr>
+      <w:rPr>
+        <w:rFonts w:ascii="Wingdings" w:hAnsi="Wingdings" w:hint="default"/>
+      </w:rPr>
+    </w:lvl>
+    <w:lvl w:ilvl="3" w:tplc="08090001" w:tentative="1">
+      <w:start w:val="1"/>
+      <w:numFmt w:val="bullet"/>
+      <w:lvlText w:val=""/>
+      <w:lvlJc w:val="left"/>
+      <w:pPr>
+        <w:ind w:left="3729" w:hanging="360"/>
+      </w:pPr>
+      <w:rPr>
+        <w:rFonts w:ascii="Symbol" w:hAnsi="Symbol" w:hint="default"/>
+      </w:rPr>
+    </w:lvl>
+    <w:lvl w:ilvl="4" w:tplc="08090003" w:tentative="1">
+      <w:start w:val="1"/>
+      <w:numFmt w:val="bullet"/>
+      <w:lvlText w:val="o"/>
+      <w:lvlJc w:val="left"/>
+      <w:pPr>
+        <w:ind w:left="4449" w:hanging="360"/>
+      </w:pPr>
+      <w:rPr>
+        <w:rFonts w:ascii="Courier New" w:hAnsi="Courier New" w:cs="Courier New" w:hint="default"/>
+      </w:rPr>
+    </w:lvl>
+    <w:lvl w:ilvl="5" w:tplc="08090005" w:tentative="1">
+      <w:start w:val="1"/>
+      <w:numFmt w:val="bullet"/>
+      <w:lvlText w:val=""/>
+      <w:lvlJc w:val="left"/>
+      <w:pPr>
+        <w:ind w:left="5169" w:hanging="360"/>
+      </w:pPr>
+      <w:rPr>
+        <w:rFonts w:ascii="Wingdings" w:hAnsi="Wingdings" w:hint="default"/>
+      </w:rPr>
+    </w:lvl>
+    <w:lvl w:ilvl="6" w:tplc="08090001" w:tentative="1">
+      <w:start w:val="1"/>
+      <w:numFmt w:val="bullet"/>
+      <w:lvlText w:val=""/>
+      <w:lvlJc w:val="left"/>
+      <w:pPr>
+        <w:ind w:left="5889" w:hanging="360"/>
+      </w:pPr>
+      <w:rPr>
+        <w:rFonts w:ascii="Symbol" w:hAnsi="Symbol" w:hint="default"/>
+      </w:rPr>
+    </w:lvl>
+    <w:lvl w:ilvl="7" w:tplc="08090003" w:tentative="1">
+      <w:start w:val="1"/>
+      <w:numFmt w:val="bullet"/>
+      <w:lvlText w:val="o"/>
+      <w:lvlJc w:val="left"/>
+      <w:pPr>
+        <w:ind w:left="6609" w:hanging="360"/>
+      </w:pPr>
+      <w:rPr>
+        <w:rFonts w:ascii="Courier New" w:hAnsi="Courier New" w:cs="Courier New" w:hint="default"/>
+      </w:rPr>
+    </w:lvl>
+    <w:lvl w:ilvl="8" w:tplc="08090005" w:tentative="1">
+      <w:start w:val="1"/>
+      <w:numFmt w:val="bullet"/>
+      <w:lvlText w:val=""/>
+      <w:lvlJc w:val="left"/>
+      <w:pPr>
+        <w:ind w:left="7329" w:hanging="360"/>
+      </w:pPr>
+      <w:rPr>
+        <w:rFonts w:ascii="Wingdings" w:hAnsi="Wingdings" w:hint="default"/>
+      </w:rPr>
+    </w:lvl>
+  </w:abstractNum>
+  <w:abstractNum w:abstractNumId="1" w15:restartNumberingAfterBreak="0">
+    <w:nsid w:val="00BA0179"/>
+    <w:multiLevelType w:val="hybridMultilevel"/>
+    <w:tmpl w:val="C332E3A8"/>
+    <w:lvl w:ilvl="0" w:tplc="F57C59AE">
+      <w:start w:val="1"/>
+      <w:numFmt w:val="decimal"/>
+      <w:lvlText w:val="%1)"/>
+      <w:lvlJc w:val="left"/>
+      <w:pPr>
+        <w:ind w:left="1960" w:hanging="360"/>
+      </w:pPr>
+      <w:rPr>
+        <w:rFonts w:hint="default"/>
+      </w:rPr>
+    </w:lvl>
+    <w:lvl w:ilvl="1" w:tplc="08090019" w:tentative="1">
+      <w:start w:val="1"/>
+      <w:numFmt w:val="lowerLetter"/>
+      <w:lvlText w:val="%2."/>
+      <w:lvlJc w:val="left"/>
+      <w:pPr>
+        <w:ind w:left="2680" w:hanging="360"/>
+      </w:pPr>
+    </w:lvl>
+    <w:lvl w:ilvl="2" w:tplc="0809001B" w:tentative="1">
+      <w:start w:val="1"/>
+      <w:numFmt w:val="lowerRoman"/>
+      <w:lvlText w:val="%3."/>
+      <w:lvlJc w:val="right"/>
+      <w:pPr>
+        <w:ind w:left="3400" w:hanging="180"/>
+      </w:pPr>
+    </w:lvl>
+    <w:lvl w:ilvl="3" w:tplc="0809000F" w:tentative="1">
+      <w:start w:val="1"/>
+      <w:numFmt w:val="decimal"/>
+      <w:lvlText w:val="%4."/>
+      <w:lvlJc w:val="left"/>
+      <w:pPr>
+        <w:ind w:left="4120" w:hanging="360"/>
+      </w:pPr>
+    </w:lvl>
+    <w:lvl w:ilvl="4" w:tplc="08090019" w:tentative="1">
+      <w:start w:val="1"/>
+      <w:numFmt w:val="lowerLetter"/>
+      <w:lvlText w:val="%5."/>
+      <w:lvlJc w:val="left"/>
+      <w:pPr>
+        <w:ind w:left="4840" w:hanging="360"/>
+      </w:pPr>
+    </w:lvl>
+    <w:lvl w:ilvl="5" w:tplc="0809001B" w:tentative="1">
+      <w:start w:val="1"/>
+      <w:numFmt w:val="lowerRoman"/>
+      <w:lvlText w:val="%6."/>
+      <w:lvlJc w:val="right"/>
+      <w:pPr>
+        <w:ind w:left="5560" w:hanging="180"/>
+      </w:pPr>
+    </w:lvl>
+    <w:lvl w:ilvl="6" w:tplc="0809000F" w:tentative="1">
+      <w:start w:val="1"/>
+      <w:numFmt w:val="decimal"/>
+      <w:lvlText w:val="%7."/>
+      <w:lvlJc w:val="left"/>
+      <w:pPr>
+        <w:ind w:left="6280" w:hanging="360"/>
+      </w:pPr>
+    </w:lvl>
+    <w:lvl w:ilvl="7" w:tplc="08090019" w:tentative="1">
+      <w:start w:val="1"/>
+      <w:numFmt w:val="lowerLetter"/>
+      <w:lvlText w:val="%8."/>
+      <w:lvlJc w:val="left"/>
+      <w:pPr>
+        <w:ind w:left="7000" w:hanging="360"/>
+      </w:pPr>
+    </w:lvl>
+    <w:lvl w:ilvl="8" w:tplc="0809001B" w:tentative="1">
+      <w:start w:val="1"/>
+      <w:numFmt w:val="lowerRoman"/>
+      <w:lvlText w:val="%9."/>
+      <w:lvlJc w:val="right"/>
+      <w:pPr>
+        <w:ind w:left="7720" w:hanging="180"/>
+      </w:pPr>
+    </w:lvl>
+  </w:abstractNum>
+  <w:abstractNum w:abstractNumId="2" w15:restartNumberingAfterBreak="0">
     <w:nsid w:val="11C1543A"/>
     <w:multiLevelType w:val="hybridMultilevel"/>
     <w:tmpl w:val="056EA8CE"/>
@@ -7588,7 +8299,7 @@
       </w:pPr>
     </w:lvl>
   </w:abstractNum>
-  <w:abstractNum w:abstractNumId="1" w15:restartNumberingAfterBreak="0">
+  <w:abstractNum w:abstractNumId="3" w15:restartNumberingAfterBreak="0">
     <w:nsid w:val="169A5224"/>
     <w:multiLevelType w:val="hybridMultilevel"/>
     <w:tmpl w:val="E500DE8A"/>
@@ -7728,7 +8439,7 @@
       </w:rPr>
     </w:lvl>
   </w:abstractNum>
-  <w:abstractNum w:abstractNumId="2" w15:restartNumberingAfterBreak="0">
+  <w:abstractNum w:abstractNumId="4" w15:restartNumberingAfterBreak="0">
     <w:nsid w:val="1B2C0A78"/>
     <w:multiLevelType w:val="multilevel"/>
     <w:tmpl w:val="04E04A9E"/>
@@ -7872,7 +8583,120 @@
       </w:rPr>
     </w:lvl>
   </w:abstractNum>
-  <w:abstractNum w:abstractNumId="3" w15:restartNumberingAfterBreak="0">
+  <w:abstractNum w:abstractNumId="5" w15:restartNumberingAfterBreak="0">
+    <w:nsid w:val="27594ABF"/>
+    <w:multiLevelType w:val="hybridMultilevel"/>
+    <w:tmpl w:val="9AF2D92A"/>
+    <w:lvl w:ilvl="0" w:tplc="08090001">
+      <w:start w:val="1"/>
+      <w:numFmt w:val="bullet"/>
+      <w:lvlText w:val=""/>
+      <w:lvlJc w:val="left"/>
+      <w:pPr>
+        <w:ind w:left="1514" w:hanging="360"/>
+      </w:pPr>
+      <w:rPr>
+        <w:rFonts w:ascii="Symbol" w:hAnsi="Symbol" w:hint="default"/>
+      </w:rPr>
+    </w:lvl>
+    <w:lvl w:ilvl="1" w:tplc="08090003" w:tentative="1">
+      <w:start w:val="1"/>
+      <w:numFmt w:val="bullet"/>
+      <w:lvlText w:val="o"/>
+      <w:lvlJc w:val="left"/>
+      <w:pPr>
+        <w:ind w:left="2234" w:hanging="360"/>
+      </w:pPr>
+      <w:rPr>
+        <w:rFonts w:ascii="Courier New" w:hAnsi="Courier New" w:cs="Courier New" w:hint="default"/>
+      </w:rPr>
+    </w:lvl>
+    <w:lvl w:ilvl="2" w:tplc="08090005" w:tentative="1">
+      <w:start w:val="1"/>
+      <w:numFmt w:val="bullet"/>
+      <w:lvlText w:val=""/>
+      <w:lvlJc w:val="left"/>
+      <w:pPr>
+        <w:ind w:left="2954" w:hanging="360"/>
+      </w:pPr>
+      <w:rPr>
+        <w:rFonts w:ascii="Wingdings" w:hAnsi="Wingdings" w:hint="default"/>
+      </w:rPr>
+    </w:lvl>
+    <w:lvl w:ilvl="3" w:tplc="08090001" w:tentative="1">
+      <w:start w:val="1"/>
+      <w:numFmt w:val="bullet"/>
+      <w:lvlText w:val=""/>
+      <w:lvlJc w:val="left"/>
+      <w:pPr>
+        <w:ind w:left="3674" w:hanging="360"/>
+      </w:pPr>
+      <w:rPr>
+        <w:rFonts w:ascii="Symbol" w:hAnsi="Symbol" w:hint="default"/>
+      </w:rPr>
+    </w:lvl>
+    <w:lvl w:ilvl="4" w:tplc="08090003" w:tentative="1">
+      <w:start w:val="1"/>
+      <w:numFmt w:val="bullet"/>
+      <w:lvlText w:val="o"/>
+      <w:lvlJc w:val="left"/>
+      <w:pPr>
+        <w:ind w:left="4394" w:hanging="360"/>
+      </w:pPr>
+      <w:rPr>
+        <w:rFonts w:ascii="Courier New" w:hAnsi="Courier New" w:cs="Courier New" w:hint="default"/>
+      </w:rPr>
+    </w:lvl>
+    <w:lvl w:ilvl="5" w:tplc="08090005" w:tentative="1">
+      <w:start w:val="1"/>
+      <w:numFmt w:val="bullet"/>
+      <w:lvlText w:val=""/>
+      <w:lvlJc w:val="left"/>
+      <w:pPr>
+        <w:ind w:left="5114" w:hanging="360"/>
+      </w:pPr>
+      <w:rPr>
+        <w:rFonts w:ascii="Wingdings" w:hAnsi="Wingdings" w:hint="default"/>
+      </w:rPr>
+    </w:lvl>
+    <w:lvl w:ilvl="6" w:tplc="08090001" w:tentative="1">
+      <w:start w:val="1"/>
+      <w:numFmt w:val="bullet"/>
+      <w:lvlText w:val=""/>
+      <w:lvlJc w:val="left"/>
+      <w:pPr>
+        <w:ind w:left="5834" w:hanging="360"/>
+      </w:pPr>
+      <w:rPr>
+        <w:rFonts w:ascii="Symbol" w:hAnsi="Symbol" w:hint="default"/>
+      </w:rPr>
+    </w:lvl>
+    <w:lvl w:ilvl="7" w:tplc="08090003" w:tentative="1">
+      <w:start w:val="1"/>
+      <w:numFmt w:val="bullet"/>
+      <w:lvlText w:val="o"/>
+      <w:lvlJc w:val="left"/>
+      <w:pPr>
+        <w:ind w:left="6554" w:hanging="360"/>
+      </w:pPr>
+      <w:rPr>
+        <w:rFonts w:ascii="Courier New" w:hAnsi="Courier New" w:cs="Courier New" w:hint="default"/>
+      </w:rPr>
+    </w:lvl>
+    <w:lvl w:ilvl="8" w:tplc="08090005" w:tentative="1">
+      <w:start w:val="1"/>
+      <w:numFmt w:val="bullet"/>
+      <w:lvlText w:val=""/>
+      <w:lvlJc w:val="left"/>
+      <w:pPr>
+        <w:ind w:left="7274" w:hanging="360"/>
+      </w:pPr>
+      <w:rPr>
+        <w:rFonts w:ascii="Wingdings" w:hAnsi="Wingdings" w:hint="default"/>
+      </w:rPr>
+    </w:lvl>
+  </w:abstractNum>
+  <w:abstractNum w:abstractNumId="6" w15:restartNumberingAfterBreak="0">
     <w:nsid w:val="39524941"/>
     <w:multiLevelType w:val="hybridMultilevel"/>
     <w:tmpl w:val="F288EA34"/>
@@ -8012,7 +8836,7 @@
       </w:rPr>
     </w:lvl>
   </w:abstractNum>
-  <w:abstractNum w:abstractNumId="4" w15:restartNumberingAfterBreak="0">
+  <w:abstractNum w:abstractNumId="7" w15:restartNumberingAfterBreak="0">
     <w:nsid w:val="3A3D63DA"/>
     <w:multiLevelType w:val="hybridMultilevel"/>
     <w:tmpl w:val="CCBCFFE4"/>
@@ -8127,7 +8951,120 @@
       </w:rPr>
     </w:lvl>
   </w:abstractNum>
-  <w:abstractNum w:abstractNumId="5" w15:restartNumberingAfterBreak="0">
+  <w:abstractNum w:abstractNumId="8" w15:restartNumberingAfterBreak="0">
+    <w:nsid w:val="42480E71"/>
+    <w:multiLevelType w:val="hybridMultilevel"/>
+    <w:tmpl w:val="76A8ACB8"/>
+    <w:lvl w:ilvl="0" w:tplc="08090001">
+      <w:start w:val="1"/>
+      <w:numFmt w:val="bullet"/>
+      <w:lvlText w:val=""/>
+      <w:lvlJc w:val="left"/>
+      <w:pPr>
+        <w:ind w:left="1514" w:hanging="360"/>
+      </w:pPr>
+      <w:rPr>
+        <w:rFonts w:ascii="Symbol" w:hAnsi="Symbol" w:hint="default"/>
+      </w:rPr>
+    </w:lvl>
+    <w:lvl w:ilvl="1" w:tplc="08090003" w:tentative="1">
+      <w:start w:val="1"/>
+      <w:numFmt w:val="bullet"/>
+      <w:lvlText w:val="o"/>
+      <w:lvlJc w:val="left"/>
+      <w:pPr>
+        <w:ind w:left="2234" w:hanging="360"/>
+      </w:pPr>
+      <w:rPr>
+        <w:rFonts w:ascii="Courier New" w:hAnsi="Courier New" w:cs="Courier New" w:hint="default"/>
+      </w:rPr>
+    </w:lvl>
+    <w:lvl w:ilvl="2" w:tplc="08090005" w:tentative="1">
+      <w:start w:val="1"/>
+      <w:numFmt w:val="bullet"/>
+      <w:lvlText w:val=""/>
+      <w:lvlJc w:val="left"/>
+      <w:pPr>
+        <w:ind w:left="2954" w:hanging="360"/>
+      </w:pPr>
+      <w:rPr>
+        <w:rFonts w:ascii="Wingdings" w:hAnsi="Wingdings" w:hint="default"/>
+      </w:rPr>
+    </w:lvl>
+    <w:lvl w:ilvl="3" w:tplc="08090001" w:tentative="1">
+      <w:start w:val="1"/>
+      <w:numFmt w:val="bullet"/>
+      <w:lvlText w:val=""/>
+      <w:lvlJc w:val="left"/>
+      <w:pPr>
+        <w:ind w:left="3674" w:hanging="360"/>
+      </w:pPr>
+      <w:rPr>
+        <w:rFonts w:ascii="Symbol" w:hAnsi="Symbol" w:hint="default"/>
+      </w:rPr>
+    </w:lvl>
+    <w:lvl w:ilvl="4" w:tplc="08090003" w:tentative="1">
+      <w:start w:val="1"/>
+      <w:numFmt w:val="bullet"/>
+      <w:lvlText w:val="o"/>
+      <w:lvlJc w:val="left"/>
+      <w:pPr>
+        <w:ind w:left="4394" w:hanging="360"/>
+      </w:pPr>
+      <w:rPr>
+        <w:rFonts w:ascii="Courier New" w:hAnsi="Courier New" w:cs="Courier New" w:hint="default"/>
+      </w:rPr>
+    </w:lvl>
+    <w:lvl w:ilvl="5" w:tplc="08090005" w:tentative="1">
+      <w:start w:val="1"/>
+      <w:numFmt w:val="bullet"/>
+      <w:lvlText w:val=""/>
+      <w:lvlJc w:val="left"/>
+      <w:pPr>
+        <w:ind w:left="5114" w:hanging="360"/>
+      </w:pPr>
+      <w:rPr>
+        <w:rFonts w:ascii="Wingdings" w:hAnsi="Wingdings" w:hint="default"/>
+      </w:rPr>
+    </w:lvl>
+    <w:lvl w:ilvl="6" w:tplc="08090001" w:tentative="1">
+      <w:start w:val="1"/>
+      <w:numFmt w:val="bullet"/>
+      <w:lvlText w:val=""/>
+      <w:lvlJc w:val="left"/>
+      <w:pPr>
+        <w:ind w:left="5834" w:hanging="360"/>
+      </w:pPr>
+      <w:rPr>
+        <w:rFonts w:ascii="Symbol" w:hAnsi="Symbol" w:hint="default"/>
+      </w:rPr>
+    </w:lvl>
+    <w:lvl w:ilvl="7" w:tplc="08090003" w:tentative="1">
+      <w:start w:val="1"/>
+      <w:numFmt w:val="bullet"/>
+      <w:lvlText w:val="o"/>
+      <w:lvlJc w:val="left"/>
+      <w:pPr>
+        <w:ind w:left="6554" w:hanging="360"/>
+      </w:pPr>
+      <w:rPr>
+        <w:rFonts w:ascii="Courier New" w:hAnsi="Courier New" w:cs="Courier New" w:hint="default"/>
+      </w:rPr>
+    </w:lvl>
+    <w:lvl w:ilvl="8" w:tplc="08090005" w:tentative="1">
+      <w:start w:val="1"/>
+      <w:numFmt w:val="bullet"/>
+      <w:lvlText w:val=""/>
+      <w:lvlJc w:val="left"/>
+      <w:pPr>
+        <w:ind w:left="7274" w:hanging="360"/>
+      </w:pPr>
+      <w:rPr>
+        <w:rFonts w:ascii="Wingdings" w:hAnsi="Wingdings" w:hint="default"/>
+      </w:rPr>
+    </w:lvl>
+  </w:abstractNum>
+  <w:abstractNum w:abstractNumId="9" w15:restartNumberingAfterBreak="0">
     <w:nsid w:val="59956F51"/>
     <w:multiLevelType w:val="hybridMultilevel"/>
     <w:tmpl w:val="433E3476"/>
@@ -8266,7 +9203,7 @@
       </w:rPr>
     </w:lvl>
   </w:abstractNum>
-  <w:abstractNum w:abstractNumId="6" w15:restartNumberingAfterBreak="0">
+  <w:abstractNum w:abstractNumId="10" w15:restartNumberingAfterBreak="0">
     <w:nsid w:val="74C85EA2"/>
     <w:multiLevelType w:val="hybridMultilevel"/>
     <w:tmpl w:val="81261174"/>
@@ -8378,7 +9315,7 @@
       </w:rPr>
     </w:lvl>
   </w:abstractNum>
-  <w:abstractNum w:abstractNumId="7" w15:restartNumberingAfterBreak="0">
+  <w:abstractNum w:abstractNumId="11" w15:restartNumberingAfterBreak="0">
     <w:nsid w:val="7DF91CBF"/>
     <w:multiLevelType w:val="hybridMultilevel"/>
     <w:tmpl w:val="0C6E2D78"/>
@@ -8491,28 +9428,40 @@
     </w:lvl>
   </w:abstractNum>
   <w:num w:numId="1" w16cid:durableId="1303998779">
+    <w:abstractNumId w:val="4"/>
+  </w:num>
+  <w:num w:numId="2" w16cid:durableId="1605765190">
     <w:abstractNumId w:val="2"/>
   </w:num>
-  <w:num w:numId="2" w16cid:durableId="1605765190">
+  <w:num w:numId="3" w16cid:durableId="1635989570">
+    <w:abstractNumId w:val="6"/>
+  </w:num>
+  <w:num w:numId="4" w16cid:durableId="563682816">
+    <w:abstractNumId w:val="3"/>
+  </w:num>
+  <w:num w:numId="5" w16cid:durableId="1916085176">
+    <w:abstractNumId w:val="9"/>
+  </w:num>
+  <w:num w:numId="6" w16cid:durableId="1229992954">
+    <w:abstractNumId w:val="7"/>
+  </w:num>
+  <w:num w:numId="7" w16cid:durableId="1555047809">
+    <w:abstractNumId w:val="10"/>
+  </w:num>
+  <w:num w:numId="8" w16cid:durableId="883954728">
+    <w:abstractNumId w:val="11"/>
+  </w:num>
+  <w:num w:numId="9" w16cid:durableId="1635453152">
+    <w:abstractNumId w:val="5"/>
+  </w:num>
+  <w:num w:numId="10" w16cid:durableId="292247459">
+    <w:abstractNumId w:val="8"/>
+  </w:num>
+  <w:num w:numId="11" w16cid:durableId="916743140">
     <w:abstractNumId w:val="0"/>
   </w:num>
-  <w:num w:numId="3" w16cid:durableId="1635989570">
-    <w:abstractNumId w:val="3"/>
-  </w:num>
-  <w:num w:numId="4" w16cid:durableId="563682816">
+  <w:num w:numId="12" w16cid:durableId="1970696806">
     <w:abstractNumId w:val="1"/>
-  </w:num>
-  <w:num w:numId="5" w16cid:durableId="1916085176">
-    <w:abstractNumId w:val="5"/>
-  </w:num>
-  <w:num w:numId="6" w16cid:durableId="1229992954">
-    <w:abstractNumId w:val="4"/>
-  </w:num>
-  <w:num w:numId="7" w16cid:durableId="1555047809">
-    <w:abstractNumId w:val="6"/>
-  </w:num>
-  <w:num w:numId="8" w16cid:durableId="883954728">
-    <w:abstractNumId w:val="7"/>
   </w:num>
 </w:numbering>
 </file>

</xml_diff>